<commit_message>
Uploaded AppointmentsRobustness - Updated Appointments Use case - Files Organized
</commit_message>
<xml_diff>
--- a/Documents/UseCaseDraftsv0.2/μαριος appointments.docx
+++ b/Documents/UseCaseDraftsv0.2/μαριος appointments.docx
@@ -358,7 +358,13 @@
       </w:r>
       <w:r>
         <w:br/>
-        <w:t>3.2.4) Ο χρήστης, όταν ολοκληρώσει τα πεδία της πλατφόρμας εμβολιασμού, τα υποβάλει στο σύστημα.</w:t>
+        <w:t>3.2.4) Ο χρήστης, όταν ολοκληρώσει τα πεδία της πλατφόρμας εμβολιασμού, τα υποβά</w:t>
+      </w:r>
+      <w:r>
+        <w:t>λ</w:t>
+      </w:r>
+      <w:r>
+        <w:t>λει στο σύστημα.</w:t>
       </w:r>
       <w:r>
         <w:br/>

</xml_diff>